<commit_message>
forwarding tables and routing protocols
</commit_message>
<xml_diff>
--- a/Computer Networking A Top-Down Approach/Vocabulary of Computer Networkding.docx
+++ b/Computer Networking A Top-Down Approach/Vocabulary of Computer Networkding.docx
@@ -5,6 +5,51 @@
     <w:p>
       <w:pPr>
         <w:rPr>
+          <w:rFonts w:ascii="Times New Roman" w:hAnsi="Times New Roman" w:cs="Times New Roman" w:hint="eastAsia"/>
+          <w:sz w:val="24"/>
+        </w:rPr>
+      </w:pPr>
+      <w:r>
+        <w:rPr>
+          <w:rFonts w:ascii="Times New Roman" w:hAnsi="Times New Roman" w:cs="Times New Roman" w:hint="eastAsia"/>
+          <w:b/>
+          <w:sz w:val="24"/>
+        </w:rPr>
+        <w:t>multiplexing</w:t>
+      </w:r>
+      <w:r>
+        <w:rPr>
+          <w:rFonts w:ascii="Times New Roman" w:hAnsi="Times New Roman" w:cs="Times New Roman"/>
+          <w:b/>
+          <w:sz w:val="24"/>
+        </w:rPr>
+        <w:br/>
+      </w:r>
+      <w:r>
+        <w:rPr>
+          <w:rFonts w:ascii="Times New Roman" w:hAnsi="Times New Roman" w:cs="Times New Roman" w:hint="eastAsia"/>
+          <w:sz w:val="24"/>
+        </w:rPr>
+        <w:t xml:space="preserve">[n.] </w:t>
+      </w:r>
+      <w:r>
+        <w:rPr>
+          <w:rFonts w:ascii="Times New Roman" w:hAnsi="Times New Roman" w:cs="Times New Roman" w:hint="eastAsia"/>
+          <w:sz w:val="24"/>
+        </w:rPr>
+        <w:t>m</w:t>
+      </w:r>
+      <w:r>
+        <w:rPr>
+          <w:rFonts w:ascii="Times New Roman" w:hAnsi="Times New Roman" w:cs="Times New Roman"/>
+          <w:sz w:val="24"/>
+        </w:rPr>
+        <w:t>ultiplexing is a technique that combines multiple signals into a single signal for transmission, allowing efficient use of a communication channel.</w:t>
+      </w:r>
+    </w:p>
+    <w:p>
+      <w:pPr>
+        <w:rPr>
           <w:rFonts w:ascii="Times New Roman" w:hAnsi="Times New Roman" w:cs="Times New Roman"/>
           <w:sz w:val="24"/>
         </w:rPr>
@@ -16,37 +61,36 @@
           <w:b/>
           <w:sz w:val="24"/>
         </w:rPr>
-        <w:t>multiplexing</w:t>
+        <w:t>bona fide</w:t>
+      </w:r>
+      <w:r>
+        <w:rPr>
+          <w:rFonts w:ascii="Times New Roman" w:hAnsi="Times New Roman" w:cs="Times New Roman" w:hint="eastAsia"/>
+          <w:sz w:val="24"/>
+        </w:rPr>
+        <w:t xml:space="preserve"> </w:t>
+      </w:r>
+      <w:bookmarkEnd w:id="0"/>
+      <w:r>
+        <w:rPr>
+          <w:rFonts w:ascii="Times New Roman" w:hAnsi="Times New Roman" w:cs="Times New Roman" w:hint="eastAsia"/>
+          <w:sz w:val="24"/>
+        </w:rPr>
+        <w:t>(from Latin)</w:t>
       </w:r>
       <w:r>
         <w:rPr>
           <w:rFonts w:ascii="Times New Roman" w:hAnsi="Times New Roman" w:cs="Times New Roman"/>
-          <w:b/>
           <w:sz w:val="24"/>
         </w:rPr>
         <w:br/>
       </w:r>
-      <w:bookmarkEnd w:id="0"/>
       <w:r>
         <w:rPr>
           <w:rFonts w:ascii="Times New Roman" w:hAnsi="Times New Roman" w:cs="Times New Roman" w:hint="eastAsia"/>
           <w:sz w:val="24"/>
         </w:rPr>
-        <w:t xml:space="preserve">[n.] </w:t>
-      </w:r>
-      <w:r>
-        <w:rPr>
-          <w:rFonts w:ascii="Times New Roman" w:hAnsi="Times New Roman" w:cs="Times New Roman" w:hint="eastAsia"/>
-          <w:sz w:val="24"/>
-        </w:rPr>
-        <w:t>m</w:t>
-      </w:r>
-      <w:r>
-        <w:rPr>
-          <w:rFonts w:ascii="Times New Roman" w:hAnsi="Times New Roman" w:cs="Times New Roman"/>
-          <w:sz w:val="24"/>
-        </w:rPr>
-        <w:t>ultiplexing is a technique that combines multiple signals into a single signal for transmission, allowing efficient use of a communication channel.</w:t>
+        <w:t>[adj.] real</w:t>
       </w:r>
     </w:p>
     <w:sectPr>

</xml_diff>